<commit_message>
SD mottafakkaaaaaazzzzz + oc lel
</commit_message>
<xml_diff>
--- a/Dokumentation/UC1/OC UC1.docx
+++ b/Dokumentation/UC1/OC UC1.docx
@@ -9,9 +9,11 @@
       <w:r>
         <w:t xml:space="preserve">OC-1: </w:t>
       </w:r>
+      <w:proofErr w:type="spellStart"/>
       <w:r>
         <w:t>anmodOmKørsel</w:t>
       </w:r>
+      <w:proofErr w:type="spellEnd"/>
     </w:p>
     <w:p>
       <w:pPr>
@@ -22,9 +24,11 @@
       </w:r>
     </w:p>
     <w:p>
+      <w:proofErr w:type="spellStart"/>
       <w:r>
         <w:t>anmodOmKørsel</w:t>
       </w:r>
+      <w:proofErr w:type="spellEnd"/>
       <w:r>
         <w:tab/>
       </w:r>
@@ -81,9 +85,11 @@
       <w:r>
         <w:t xml:space="preserve">OC-2: </w:t>
       </w:r>
+      <w:proofErr w:type="spellStart"/>
       <w:r>
         <w:t>angivInformationer</w:t>
       </w:r>
+      <w:proofErr w:type="spellEnd"/>
     </w:p>
     <w:p>
       <w:pPr>
@@ -94,15 +100,19 @@
       </w:r>
     </w:p>
     <w:p>
+      <w:proofErr w:type="spellStart"/>
       <w:r>
         <w:t>angivInformationer</w:t>
       </w:r>
+      <w:proofErr w:type="spellEnd"/>
       <w:r>
         <w:t>(</w:t>
       </w:r>
+      <w:proofErr w:type="spellStart"/>
       <w:r>
         <w:t>bestillingsOplysninger</w:t>
       </w:r>
+      <w:proofErr w:type="spellEnd"/>
       <w:r>
         <w:t>)</w:t>
       </w:r>
@@ -131,18 +141,26 @@
     <w:p>
       <w:r>
         <w:t>Der er skabt en association imellem ftp og Kørsel.</w:t>
+      </w:r>
+    </w:p>
+    <w:p>
+      <w:r>
+        <w:t>En instans ftp af FTP findes.</w:t>
       </w:r>
       <w:bookmarkStart w:id="0" w:name="_GoBack"/>
       <w:bookmarkEnd w:id="0"/>
     </w:p>
     <w:p>
       <w:r>
-        <w:t>En instans ftp af FTP findes.</w:t>
-      </w:r>
-    </w:p>
-    <w:p>
-      <w:r>
-        <w:t>En instans fs af flextur_sats findes.</w:t>
+        <w:t xml:space="preserve">En instans fs af </w:t>
+      </w:r>
+      <w:proofErr w:type="spellStart"/>
+      <w:r>
+        <w:t>flextur_sats</w:t>
+      </w:r>
+      <w:proofErr w:type="spellEnd"/>
+      <w:r>
+        <w:t xml:space="preserve"> findes.</w:t>
       </w:r>
     </w:p>
     <w:p/>
@@ -164,7 +182,15 @@
         </w:r>
       </w:hyperlink>
       <w:r>
-        <w:t xml:space="preserve"> er blevet sat til bestillingsOplysninger.</w:t>
+        <w:t xml:space="preserve"> er blevet sat til </w:t>
+      </w:r>
+      <w:proofErr w:type="spellStart"/>
+      <w:r>
+        <w:t>bestillingsOplysninger</w:t>
+      </w:r>
+      <w:proofErr w:type="spellEnd"/>
+      <w:r>
+        <w:t>.</w:t>
       </w:r>
     </w:p>
     <w:p>
@@ -177,18 +203,292 @@
         </w:r>
       </w:hyperlink>
       <w:r>
-        <w:t xml:space="preserve"> er  blevet kaldt.</w:t>
-      </w:r>
-    </w:p>
-    <w:p>
-      <w:r>
-        <w:t>Hvis oplysningerErValide er sand så blev beregnPris(startDestination,slutDestination) kaldt</w:t>
-      </w:r>
-    </w:p>
-    <w:p>
+        <w:t xml:space="preserve"> </w:t>
+      </w:r>
+      <w:proofErr w:type="gramStart"/>
+      <w:r>
+        <w:t>er  blevet</w:t>
+      </w:r>
+      <w:proofErr w:type="gramEnd"/>
+      <w:r>
+        <w:t xml:space="preserve"> kaldt.</w:t>
+      </w:r>
+    </w:p>
+    <w:p>
+      <w:pPr>
+        <w:rPr>
+          <w:rFonts w:ascii="Calibri" w:hAnsi="Calibri" w:cs="Calibri"/>
+          <w:color w:val="000000"/>
+          <w:szCs w:val="16"/>
+        </w:rPr>
+      </w:pPr>
+      <w:r>
+        <w:t xml:space="preserve">Hvis </w:t>
+      </w:r>
+      <w:proofErr w:type="spellStart"/>
+      <w:r>
+        <w:rPr>
+          <w:rFonts w:ascii="Calibri" w:hAnsi="Calibri" w:cs="Calibri"/>
+          <w:color w:val="000000"/>
+          <w:szCs w:val="16"/>
+        </w:rPr>
+        <w:t>startDestination</w:t>
+      </w:r>
+      <w:proofErr w:type="spellEnd"/>
+      <w:r>
+        <w:rPr>
+          <w:rFonts w:ascii="Calibri" w:hAnsi="Calibri" w:cs="Calibri"/>
+          <w:color w:val="000000"/>
+          <w:szCs w:val="16"/>
+        </w:rPr>
+        <w:t xml:space="preserve"> er udfyld</w:t>
+      </w:r>
+      <w:r>
+        <w:rPr>
+          <w:rFonts w:ascii="Calibri" w:hAnsi="Calibri" w:cs="Calibri"/>
+          <w:color w:val="000000"/>
+          <w:szCs w:val="16"/>
+        </w:rPr>
+        <w:t xml:space="preserve"> &amp; </w:t>
+      </w:r>
+      <w:proofErr w:type="spellStart"/>
+      <w:r>
+        <w:rPr>
+          <w:rFonts w:ascii="Calibri" w:hAnsi="Calibri" w:cs="Calibri"/>
+          <w:color w:val="000000"/>
+          <w:szCs w:val="16"/>
+        </w:rPr>
+        <w:t>slutDestination</w:t>
+      </w:r>
+      <w:proofErr w:type="spellEnd"/>
+      <w:r>
+        <w:rPr>
+          <w:rFonts w:ascii="Calibri" w:hAnsi="Calibri" w:cs="Calibri"/>
+          <w:color w:val="000000"/>
+          <w:szCs w:val="16"/>
+        </w:rPr>
+        <w:t xml:space="preserve"> </w:t>
+      </w:r>
+      <w:r>
+        <w:rPr>
+          <w:rFonts w:ascii="Calibri" w:hAnsi="Calibri" w:cs="Calibri"/>
+          <w:color w:val="000000"/>
+          <w:szCs w:val="16"/>
+        </w:rPr>
+        <w:t>er udfyldt</w:t>
+      </w:r>
+      <w:r>
+        <w:rPr>
+          <w:rFonts w:ascii="Calibri" w:hAnsi="Calibri" w:cs="Calibri"/>
+          <w:color w:val="000000"/>
+          <w:szCs w:val="16"/>
+        </w:rPr>
+        <w:t xml:space="preserve"> &amp; dato </w:t>
+      </w:r>
+      <w:proofErr w:type="spellStart"/>
+      <w:r>
+        <w:rPr>
+          <w:rFonts w:ascii="Calibri" w:hAnsi="Calibri" w:cs="Calibri"/>
+          <w:color w:val="000000"/>
+          <w:szCs w:val="16"/>
+        </w:rPr>
+        <w:t>dato</w:t>
+      </w:r>
+      <w:proofErr w:type="spellEnd"/>
+      <w:r>
+        <w:rPr>
+          <w:rFonts w:ascii="Calibri" w:hAnsi="Calibri" w:cs="Calibri"/>
+          <w:color w:val="000000"/>
+          <w:szCs w:val="16"/>
+        </w:rPr>
+        <w:t xml:space="preserve"> er udfyldt &amp; dato er i dag eller senere &amp; </w:t>
+      </w:r>
+      <w:proofErr w:type="spellStart"/>
+      <w:r>
+        <w:rPr>
+          <w:rFonts w:ascii="Calibri" w:hAnsi="Calibri" w:cs="Calibri"/>
+          <w:color w:val="000000"/>
+          <w:szCs w:val="16"/>
+        </w:rPr>
+        <w:t>antalPersoner</w:t>
+      </w:r>
+      <w:proofErr w:type="spellEnd"/>
+      <w:r>
+        <w:rPr>
+          <w:rFonts w:ascii="Calibri" w:hAnsi="Calibri" w:cs="Calibri"/>
+          <w:color w:val="000000"/>
+          <w:szCs w:val="16"/>
+        </w:rPr>
+        <w:t xml:space="preserve"> er større end 0 &amp; </w:t>
+      </w:r>
+      <w:proofErr w:type="spellStart"/>
+      <w:r>
+        <w:rPr>
+          <w:rFonts w:ascii="Calibri" w:hAnsi="Calibri" w:cs="Calibri"/>
+          <w:color w:val="000000"/>
+          <w:szCs w:val="16"/>
+        </w:rPr>
+        <w:t>antalPersoner</w:t>
+      </w:r>
+      <w:proofErr w:type="spellEnd"/>
+      <w:r>
+        <w:rPr>
+          <w:rFonts w:ascii="Calibri" w:hAnsi="Calibri" w:cs="Calibri"/>
+          <w:color w:val="000000"/>
+          <w:szCs w:val="16"/>
+        </w:rPr>
+        <w:t xml:space="preserve"> er mindre end</w:t>
+      </w:r>
+      <w:r>
+        <w:rPr>
+          <w:rFonts w:ascii="Calibri" w:hAnsi="Calibri" w:cs="Calibri"/>
+          <w:color w:val="000000"/>
+          <w:szCs w:val="16"/>
+        </w:rPr>
+        <w:t xml:space="preserve"> 10 &amp;</w:t>
+      </w:r>
+      <w:r>
+        <w:rPr>
+          <w:rFonts w:ascii="Calibri" w:hAnsi="Calibri" w:cs="Calibri"/>
+          <w:color w:val="000000"/>
+          <w:szCs w:val="16"/>
+        </w:rPr>
+        <w:t xml:space="preserve"> </w:t>
+      </w:r>
+      <w:proofErr w:type="spellStart"/>
+      <w:r>
+        <w:rPr>
+          <w:rFonts w:ascii="Calibri" w:hAnsi="Calibri" w:cs="Calibri"/>
+          <w:color w:val="000000"/>
+          <w:szCs w:val="16"/>
+        </w:rPr>
+        <w:t>antalHjælpemidler</w:t>
+      </w:r>
+      <w:proofErr w:type="spellEnd"/>
+      <w:r>
+        <w:rPr>
+          <w:rFonts w:ascii="Calibri" w:hAnsi="Calibri" w:cs="Calibri"/>
+          <w:color w:val="000000"/>
+          <w:szCs w:val="16"/>
+        </w:rPr>
+        <w:t xml:space="preserve"> </w:t>
+      </w:r>
+      <w:r>
+        <w:rPr>
+          <w:rFonts w:ascii="Calibri" w:hAnsi="Calibri" w:cs="Calibri"/>
+          <w:color w:val="000000"/>
+          <w:szCs w:val="16"/>
+        </w:rPr>
+        <w:t>er større end eller lig med 0</w:t>
+      </w:r>
+      <w:r>
+        <w:rPr>
+          <w:rFonts w:ascii="Calibri" w:hAnsi="Calibri" w:cs="Calibri"/>
+          <w:color w:val="000000"/>
+          <w:szCs w:val="16"/>
+        </w:rPr>
+        <w:t xml:space="preserve"> &amp; </w:t>
+      </w:r>
+      <w:proofErr w:type="spellStart"/>
+      <w:r>
+        <w:rPr>
+          <w:rFonts w:ascii="Calibri" w:hAnsi="Calibri" w:cs="Calibri"/>
+          <w:color w:val="000000"/>
+          <w:szCs w:val="16"/>
+        </w:rPr>
+        <w:t>antalBagage</w:t>
+      </w:r>
+      <w:proofErr w:type="spellEnd"/>
+      <w:r>
+        <w:rPr>
+          <w:rFonts w:ascii="Calibri" w:hAnsi="Calibri" w:cs="Calibri"/>
+          <w:color w:val="000000"/>
+          <w:szCs w:val="16"/>
+        </w:rPr>
+        <w:t xml:space="preserve"> </w:t>
+      </w:r>
+      <w:r>
+        <w:rPr>
+          <w:rFonts w:ascii="Calibri" w:hAnsi="Calibri" w:cs="Calibri"/>
+          <w:color w:val="000000"/>
+          <w:szCs w:val="16"/>
+        </w:rPr>
+        <w:t xml:space="preserve">er større end eller lig med </w:t>
+      </w:r>
+      <w:r>
+        <w:rPr>
+          <w:rFonts w:ascii="Calibri" w:hAnsi="Calibri" w:cs="Calibri"/>
+          <w:color w:val="000000"/>
+          <w:szCs w:val="16"/>
+        </w:rPr>
+        <w:t>0 &amp; brugernummer</w:t>
+      </w:r>
+      <w:r>
+        <w:rPr>
+          <w:rFonts w:ascii="Calibri" w:hAnsi="Calibri" w:cs="Calibri"/>
+          <w:color w:val="000000"/>
+          <w:szCs w:val="16"/>
+        </w:rPr>
+        <w:t xml:space="preserve"> er et tal og udfyldt</w:t>
+      </w:r>
       <w:r>
         <w:tab/>
-        <w:t>Så er BeregnerPrisBesked er blevet præsenteret</w:t>
+      </w:r>
+    </w:p>
+    <w:p>
+      <w:pPr>
+        <w:ind w:firstLine="1304"/>
+      </w:pPr>
+      <w:r>
+        <w:t xml:space="preserve">Så er en instans </w:t>
+      </w:r>
+      <w:proofErr w:type="spellStart"/>
+      <w:r>
+        <w:t>pb</w:t>
+      </w:r>
+      <w:proofErr w:type="spellEnd"/>
+      <w:r>
+        <w:t xml:space="preserve"> af </w:t>
+      </w:r>
+      <w:proofErr w:type="spellStart"/>
+      <w:r>
+        <w:t>PrisBeregner</w:t>
+      </w:r>
+      <w:proofErr w:type="spellEnd"/>
+      <w:r>
+        <w:t xml:space="preserve"> blevet skabt</w:t>
+      </w:r>
+    </w:p>
+    <w:p>
+      <w:pPr>
+        <w:ind w:firstLine="1304"/>
+      </w:pPr>
+      <w:proofErr w:type="spellStart"/>
+      <w:r>
+        <w:t>pb.</w:t>
+      </w:r>
+      <w:r>
+        <w:t>run</w:t>
+      </w:r>
+      <w:proofErr w:type="spellEnd"/>
+      <w:r>
+        <w:t xml:space="preserve"> er blevet kaldt</w:t>
+      </w:r>
+    </w:p>
+    <w:p>
+      <w:pPr>
+        <w:ind w:firstLine="1304"/>
+      </w:pPr>
+      <w:proofErr w:type="spellStart"/>
+      <w:r>
+        <w:t>b</w:t>
+      </w:r>
+      <w:r>
+        <w:t>eregnerPrisBesked</w:t>
+      </w:r>
+      <w:proofErr w:type="spellEnd"/>
+      <w:r>
+        <w:t xml:space="preserve"> er blevet præsenteret</w:t>
       </w:r>
     </w:p>
     <w:p>
@@ -204,18 +504,168 @@
         </w:r>
       </w:hyperlink>
       <w:r>
-        <w:t xml:space="preserve"> er blevet sat til beregnPris</w:t>
-      </w:r>
+        <w:t xml:space="preserve"> er blevet sat til </w:t>
+      </w:r>
+      <w:proofErr w:type="spellStart"/>
+      <w:r>
+        <w:t>pb</w:t>
+      </w:r>
+      <w:r>
+        <w:t>B</w:t>
+      </w:r>
+      <w:r>
+        <w:t>eregn</w:t>
+      </w:r>
+      <w:r>
+        <w:t>et</w:t>
+      </w:r>
+      <w:r>
+        <w:t>Pris</w:t>
+      </w:r>
+      <w:proofErr w:type="spellEnd"/>
     </w:p>
     <w:p>
       <w:r>
         <w:tab/>
-        <w:t>kørselsPrisBesked er blevet præsenteret.</w:t>
-      </w:r>
-    </w:p>
-    <w:p>
-      <w:r>
-        <w:t>Hvis oplysningerErValide er falsk så blev forkerteOplysningerBesked præsenteret</w:t>
+      </w:r>
+      <w:proofErr w:type="spellStart"/>
+      <w:r>
+        <w:t>kørselsPrisBesked</w:t>
+      </w:r>
+      <w:proofErr w:type="spellEnd"/>
+      <w:r>
+        <w:t xml:space="preserve"> er blevet præsenteret.</w:t>
+      </w:r>
+    </w:p>
+    <w:p>
+      <w:proofErr w:type="spellStart"/>
+      <w:r>
+        <w:t>anmodOmKørsel</w:t>
+      </w:r>
+      <w:proofErr w:type="spellEnd"/>
+      <w:r>
+        <w:t xml:space="preserve"> er blevet kaldt.</w:t>
+      </w:r>
+    </w:p>
+    <w:p>
+      <w:pPr>
+        <w:pStyle w:val="Overskrift1"/>
+      </w:pPr>
+      <w:r>
+        <w:lastRenderedPageBreak/>
+        <w:t xml:space="preserve">OC-3: </w:t>
+      </w:r>
+      <w:proofErr w:type="spellStart"/>
+      <w:r>
+        <w:t>accepterPris</w:t>
+      </w:r>
+      <w:proofErr w:type="spellEnd"/>
+    </w:p>
+    <w:p>
+      <w:pPr>
+        <w:pStyle w:val="Overskrift2"/>
+      </w:pPr>
+      <w:r>
+        <w:t>Systemoperation</w:t>
+      </w:r>
+    </w:p>
+    <w:p>
+      <w:proofErr w:type="spellStart"/>
+      <w:r>
+        <w:t>accepterPris</w:t>
+      </w:r>
+      <w:proofErr w:type="spellEnd"/>
+    </w:p>
+    <w:p>
+      <w:pPr>
+        <w:pStyle w:val="Overskrift2"/>
+      </w:pPr>
+      <w:r>
+        <w:t>Krydsreferencer</w:t>
+      </w:r>
+    </w:p>
+    <w:p>
+      <w:r>
+        <w:t>Bestil kørsel</w:t>
+      </w:r>
+    </w:p>
+    <w:p>
+      <w:pPr>
+        <w:pStyle w:val="Overskrift2"/>
+      </w:pPr>
+      <w:r>
+        <w:t>Forudsætninger</w:t>
+      </w:r>
+    </w:p>
+    <w:p>
+      <w:proofErr w:type="spellStart"/>
+      <w:r>
+        <w:t>kørselsPrisBesked</w:t>
+      </w:r>
+      <w:proofErr w:type="spellEnd"/>
+      <w:r>
+        <w:t xml:space="preserve"> er blevet præsenteret</w:t>
+      </w:r>
+    </w:p>
+    <w:p>
+      <w:r>
+        <w:t xml:space="preserve">En instans bestillingskartotek af </w:t>
+      </w:r>
+      <w:proofErr w:type="spellStart"/>
+      <w:r>
+        <w:t>bestillingsKartotek</w:t>
+      </w:r>
+      <w:proofErr w:type="spellEnd"/>
+      <w:r>
+        <w:t xml:space="preserve"> findes.</w:t>
+      </w:r>
+    </w:p>
+    <w:p>
+      <w:pPr>
+        <w:pStyle w:val="Overskrift2"/>
+      </w:pPr>
+      <w:r>
+        <w:t>Slutbetingelser</w:t>
+      </w:r>
+    </w:p>
+    <w:p>
+      <w:r>
+        <w:t xml:space="preserve">Hvis </w:t>
+      </w:r>
+      <w:proofErr w:type="spellStart"/>
+      <w:r>
+        <w:t>prisIkkeAccepteret</w:t>
+      </w:r>
+      <w:proofErr w:type="spellEnd"/>
+      <w:r>
+        <w:t xml:space="preserve"> er sand</w:t>
+      </w:r>
+    </w:p>
+    <w:p>
+      <w:r>
+        <w:tab/>
+        <w:t xml:space="preserve">Så blev </w:t>
+      </w:r>
+      <w:proofErr w:type="spellStart"/>
+      <w:r>
+        <w:t>anmodOmKørsel</w:t>
+      </w:r>
+      <w:proofErr w:type="spellEnd"/>
+      <w:r>
+        <w:t xml:space="preserve"> kaldt.</w:t>
+      </w:r>
+    </w:p>
+    <w:p>
+      <w:r>
+        <w:t xml:space="preserve">Hvis </w:t>
+      </w:r>
+      <w:proofErr w:type="spellStart"/>
+      <w:r>
+        <w:t>prisIkkeAccepteret</w:t>
+      </w:r>
+      <w:proofErr w:type="spellEnd"/>
+      <w:r>
+        <w:t xml:space="preserve"> er falsk</w:t>
       </w:r>
     </w:p>
     <w:p>
@@ -223,100 +673,30 @@
         <w:ind w:firstLine="1304"/>
       </w:pPr>
       <w:r>
-        <w:t>anmodOmKørsel er blevet kaldt.</w:t>
-      </w:r>
-    </w:p>
-    <w:p>
-      <w:pPr>
-        <w:pStyle w:val="Overskrift1"/>
-      </w:pPr>
-      <w:r>
-        <w:t>OC-3: accepterPris</w:t>
-      </w:r>
-    </w:p>
-    <w:p>
-      <w:pPr>
-        <w:pStyle w:val="Overskrift2"/>
-      </w:pPr>
-      <w:r>
-        <w:t>Systemoperation</w:t>
-      </w:r>
-    </w:p>
-    <w:p>
-      <w:r>
-        <w:t>accepterPris</w:t>
-      </w:r>
-    </w:p>
-    <w:p>
-      <w:pPr>
-        <w:pStyle w:val="Overskrift2"/>
-      </w:pPr>
-      <w:r>
-        <w:lastRenderedPageBreak/>
-        <w:t>Krydsreferencer</w:t>
-      </w:r>
-    </w:p>
-    <w:p>
-      <w:r>
-        <w:t>Bestil kørsel</w:t>
-      </w:r>
-    </w:p>
-    <w:p>
-      <w:pPr>
-        <w:pStyle w:val="Overskrift2"/>
-      </w:pPr>
-      <w:r>
-        <w:t>Forudsætninger</w:t>
-      </w:r>
-    </w:p>
-    <w:p>
-      <w:r>
-        <w:t>kørselsPrisBesked er blevet præsenteret</w:t>
-      </w:r>
-    </w:p>
-    <w:p>
-      <w:r>
-        <w:t>En instans bestillingskartotek af bestillingsKartotek findes.</w:t>
-      </w:r>
-    </w:p>
-    <w:p>
-      <w:pPr>
-        <w:pStyle w:val="Overskrift2"/>
-      </w:pPr>
-      <w:r>
-        <w:t>Slutbetingelser</w:t>
-      </w:r>
-    </w:p>
-    <w:p>
-      <w:r>
-        <w:t>Hvis prisIkkeAccepteret er sand</w:t>
-      </w:r>
-    </w:p>
-    <w:p>
-      <w:r>
-        <w:tab/>
-        <w:t>Så blev anmodOmKørsel kaldt.</w:t>
-      </w:r>
-    </w:p>
-    <w:p>
-      <w:r>
-        <w:t>Hvis prisIkkeAccepteret er falsk</w:t>
+        <w:t xml:space="preserve">Så blev </w:t>
+      </w:r>
+      <w:proofErr w:type="spellStart"/>
+      <w:proofErr w:type="gramStart"/>
+      <w:r>
+        <w:t>bestillingskartotek.gemKørsel</w:t>
+      </w:r>
+      <w:proofErr w:type="spellEnd"/>
+      <w:proofErr w:type="gramEnd"/>
+      <w:r>
+        <w:t xml:space="preserve"> kaldt.</w:t>
       </w:r>
     </w:p>
     <w:p>
       <w:pPr>
         <w:ind w:firstLine="1304"/>
       </w:pPr>
-      <w:r>
-        <w:t>Så blev bestillingskartotek.gemKørsel kaldt.</w:t>
-      </w:r>
-    </w:p>
-    <w:p>
-      <w:pPr>
-        <w:ind w:firstLine="1304"/>
-      </w:pPr>
-      <w:r>
-        <w:t>kørselsBekræftelse blev præsenteret.</w:t>
+      <w:proofErr w:type="spellStart"/>
+      <w:r>
+        <w:t>kørselsBekræftelse</w:t>
+      </w:r>
+      <w:proofErr w:type="spellEnd"/>
+      <w:r>
+        <w:t xml:space="preserve"> blev præsenteret.</w:t>
       </w:r>
     </w:p>
     <w:p/>

</xml_diff>